<commit_message>
moved the latest data dictionary.docx into the writeup folder
</commit_message>
<xml_diff>
--- a/writeup/Data Dictionary.docx
+++ b/writeup/Data Dictionary.docx
@@ -171,6 +171,22 @@
               </w:rPr>
               <w:t>Default</w:t>
             </w:r>
+            <w:r>
+              <w:rPr>
+                <w:rFonts w:asciiTheme="majorHAnsi" w:hAnsiTheme="majorHAnsi"/>
+                <w:b/>
+                <w:u w:val="single"/>
+              </w:rPr>
+              <w:t xml:space="preserve"> </w:t>
+            </w:r>
+            <w:r>
+              <w:rPr>
+                <w:rFonts w:asciiTheme="majorHAnsi" w:hAnsiTheme="majorHAnsi"/>
+                <w:b/>
+                <w:vertAlign w:val="superscript"/>
+              </w:rPr>
+              <w:t>(if any)</w:t>
+            </w:r>
           </w:p>
         </w:tc>
       </w:tr>
@@ -411,8 +427,10 @@
               <w:rPr>
                 <w:rFonts w:asciiTheme="majorHAnsi" w:hAnsiTheme="majorHAnsi"/>
               </w:rPr>
-              <w:t>Not null, unique</w:t>
-            </w:r>
+              <w:t>Not null</w:t>
+            </w:r>
+            <w:bookmarkStart w:id="0" w:name="_GoBack"/>
+            <w:bookmarkEnd w:id="0"/>
           </w:p>
         </w:tc>
         <w:tc>
@@ -497,7 +515,7 @@
               <w:rPr>
                 <w:rFonts w:asciiTheme="majorHAnsi" w:hAnsiTheme="majorHAnsi"/>
               </w:rPr>
-              <w:t>Not null, unique</w:t>
+              <w:t>75 characters</w:t>
             </w:r>
           </w:p>
         </w:tc>
@@ -598,13 +616,7 @@
               <w:rPr>
                 <w:rFonts w:asciiTheme="majorHAnsi" w:hAnsiTheme="majorHAnsi"/>
               </w:rPr>
-              <w:t>Not null</w:t>
-            </w:r>
-            <w:r>
-              <w:rPr>
-                <w:rFonts w:asciiTheme="majorHAnsi" w:hAnsiTheme="majorHAnsi"/>
-              </w:rPr>
-              <w:tab/>
+              <w:t>30 characters</w:t>
             </w:r>
           </w:p>
         </w:tc>
@@ -691,7 +703,7 @@
               <w:rPr>
                 <w:rFonts w:asciiTheme="majorHAnsi" w:hAnsiTheme="majorHAnsi"/>
               </w:rPr>
-              <w:t>Not null</w:t>
+              <w:t>30 characters</w:t>
             </w:r>
           </w:p>
         </w:tc>
@@ -900,6 +912,12 @@
               <w:rPr>
                 <w:rFonts w:asciiTheme="majorHAnsi" w:hAnsiTheme="majorHAnsi"/>
               </w:rPr>
+              <w:t xml:space="preserve">a.k.a “User Type”. </w:t>
+            </w:r>
+            <w:r>
+              <w:rPr>
+                <w:rFonts w:asciiTheme="majorHAnsi" w:hAnsiTheme="majorHAnsi"/>
+              </w:rPr>
               <w:t>Either “end user” or “admin”</w:t>
             </w:r>
           </w:p>
@@ -1016,6 +1034,14 @@
         </w:tc>
       </w:tr>
     </w:tbl>
+    <w:p>
+      <w:pPr>
+        <w:ind w:left="-851"/>
+      </w:pPr>
+      <w:r>
+        <w:t>Note: the entire “User” relation is a core part of the django project, and so this relation does not appear in models.py</w:t>
+      </w:r>
+    </w:p>
     <w:p>
       <w:pPr>
         <w:ind w:hanging="851"/>
@@ -1162,6 +1188,14 @@
               </w:rPr>
               <w:t xml:space="preserve">Default </w:t>
             </w:r>
+            <w:r>
+              <w:rPr>
+                <w:rFonts w:asciiTheme="majorHAnsi" w:hAnsiTheme="majorHAnsi"/>
+                <w:b/>
+                <w:vertAlign w:val="superscript"/>
+              </w:rPr>
+              <w:t>(if any)</w:t>
+            </w:r>
           </w:p>
         </w:tc>
       </w:tr>
@@ -1487,7 +1521,7 @@
               <w:rPr>
                 <w:rFonts w:asciiTheme="majorHAnsi" w:hAnsiTheme="majorHAnsi"/>
               </w:rPr>
-              <w:t>40 characters</w:t>
+              <w:t>75 characters</w:t>
             </w:r>
           </w:p>
         </w:tc>
@@ -1573,7 +1607,13 @@
               <w:rPr>
                 <w:rFonts w:asciiTheme="majorHAnsi" w:hAnsiTheme="majorHAnsi"/>
               </w:rPr>
-              <w:t>40 characters</w:t>
+              <w:t>255</w:t>
+            </w:r>
+            <w:r>
+              <w:rPr>
+                <w:rFonts w:asciiTheme="majorHAnsi" w:hAnsiTheme="majorHAnsi"/>
+              </w:rPr>
+              <w:t xml:space="preserve"> characters</w:t>
             </w:r>
           </w:p>
         </w:tc>
@@ -1695,19 +1735,7 @@
               <w:rPr>
                 <w:rFonts w:asciiTheme="majorHAnsi" w:hAnsiTheme="majorHAnsi"/>
               </w:rPr>
-              <w:t xml:space="preserve">The </w:t>
-            </w:r>
-            <w:r>
-              <w:rPr>
-                <w:rFonts w:asciiTheme="majorHAnsi" w:hAnsiTheme="majorHAnsi"/>
-              </w:rPr>
-              <w:t>Member</w:t>
-            </w:r>
-            <w:r>
-              <w:rPr>
-                <w:rFonts w:asciiTheme="majorHAnsi" w:hAnsiTheme="majorHAnsi"/>
-              </w:rPr>
-              <w:t>’s facebook page.</w:t>
+              <w:t>The Member’s facebook page.</w:t>
             </w:r>
           </w:p>
         </w:tc>
@@ -1793,19 +1821,7 @@
               <w:rPr>
                 <w:rFonts w:asciiTheme="majorHAnsi" w:hAnsiTheme="majorHAnsi"/>
               </w:rPr>
-              <w:t xml:space="preserve">The </w:t>
-            </w:r>
-            <w:r>
-              <w:rPr>
-                <w:rFonts w:asciiTheme="majorHAnsi" w:hAnsiTheme="majorHAnsi"/>
-              </w:rPr>
-              <w:t>Member</w:t>
-            </w:r>
-            <w:r>
-              <w:rPr>
-                <w:rFonts w:asciiTheme="majorHAnsi" w:hAnsiTheme="majorHAnsi"/>
-              </w:rPr>
-              <w:t>’s twitter handle.</w:t>
+              <w:t>The Member’s twitter handle.</w:t>
             </w:r>
           </w:p>
         </w:tc>
@@ -2233,6 +2249,14 @@
               </w:rPr>
               <w:t xml:space="preserve">Default </w:t>
             </w:r>
+            <w:r>
+              <w:rPr>
+                <w:rFonts w:asciiTheme="majorHAnsi" w:hAnsiTheme="majorHAnsi"/>
+                <w:b/>
+                <w:vertAlign w:val="superscript"/>
+              </w:rPr>
+              <w:t>(if any)</w:t>
+            </w:r>
           </w:p>
         </w:tc>
       </w:tr>
@@ -2390,6 +2414,12 @@
               <w:rPr>
                 <w:rFonts w:asciiTheme="majorHAnsi" w:hAnsiTheme="majorHAnsi"/>
               </w:rPr>
+              <w:t>, unique, 40 chars</w:t>
+            </w:r>
+            <w:r>
+              <w:rPr>
+                <w:rFonts w:asciiTheme="majorHAnsi" w:hAnsiTheme="majorHAnsi"/>
+              </w:rPr>
               <w:tab/>
             </w:r>
           </w:p>
@@ -2478,6 +2508,12 @@
               </w:rPr>
               <w:t>Not null</w:t>
             </w:r>
+            <w:r>
+              <w:rPr>
+                <w:rFonts w:asciiTheme="majorHAnsi" w:hAnsiTheme="majorHAnsi"/>
+              </w:rPr>
+              <w:t>, 255 chars</w:t>
+            </w:r>
           </w:p>
         </w:tc>
         <w:tc>
@@ -2562,7 +2598,7 @@
               <w:rPr>
                 <w:rFonts w:asciiTheme="majorHAnsi" w:hAnsiTheme="majorHAnsi"/>
               </w:rPr>
-              <w:t>Not null</w:t>
+              <w:t>10 digits, 5 d.p’s</w:t>
             </w:r>
           </w:p>
         </w:tc>
@@ -2656,7 +2692,7 @@
               <w:rPr>
                 <w:rFonts w:asciiTheme="majorHAnsi" w:hAnsiTheme="majorHAnsi"/>
               </w:rPr>
-              <w:t>Not null</w:t>
+              <w:t>10 digits, 5 d.p’s</w:t>
             </w:r>
           </w:p>
         </w:tc>
@@ -2738,7 +2774,7 @@
               <w:rPr>
                 <w:rFonts w:asciiTheme="majorHAnsi" w:hAnsiTheme="majorHAnsi"/>
               </w:rPr>
-              <w:t>Any number permissible</w:t>
+              <w:t>No restrictions</w:t>
             </w:r>
           </w:p>
         </w:tc>
@@ -2764,6 +2800,27 @@
           <w:tcPr>
             <w:tcW w:w="3686" w:type="dxa"/>
           </w:tcPr>
+          <w:p>
+            <w:pPr>
+              <w:rPr>
+                <w:rFonts w:ascii="Times" w:eastAsia="Times New Roman" w:hAnsi="Times" w:cs="Times New Roman"/>
+                <w:sz w:val="20"/>
+                <w:szCs w:val="20"/>
+                <w:lang w:val="en-AU"/>
+              </w:rPr>
+            </w:pPr>
+            <w:r>
+              <w:rPr>
+                <w:rFonts w:ascii="Lucida Grande" w:eastAsia="Times New Roman" w:hAnsi="Lucida Grande" w:cs="Lucida Grande"/>
+                <w:color w:val="000000"/>
+                <w:sz w:val="20"/>
+                <w:szCs w:val="20"/>
+                <w:shd w:val="clear" w:color="auto" w:fill="FFFFFF"/>
+                <w:lang w:val="en-AU"/>
+              </w:rPr>
+              <w:t>List of keywords that describe the club.</w:t>
+            </w:r>
+          </w:p>
           <w:p>
             <w:pPr>
               <w:rPr>
@@ -2824,7 +2881,13 @@
               <w:rPr>
                 <w:rFonts w:asciiTheme="majorHAnsi" w:hAnsiTheme="majorHAnsi"/>
               </w:rPr>
-              <w:t>, only 1 allowed.</w:t>
+              <w:t xml:space="preserve">, </w:t>
+            </w:r>
+            <w:r>
+              <w:rPr>
+                <w:rFonts w:asciiTheme="majorHAnsi" w:hAnsiTheme="majorHAnsi"/>
+              </w:rPr>
+              <w:t>max number: 1.</w:t>
             </w:r>
           </w:p>
         </w:tc>
@@ -2892,6 +2955,7 @@
               <w:rPr>
                 <w:rFonts w:asciiTheme="majorHAnsi" w:hAnsiTheme="majorHAnsi"/>
               </w:rPr>
+              <w:lastRenderedPageBreak/>
               <w:t>Number of Members</w:t>
             </w:r>
           </w:p>
@@ -3136,32 +3200,24 @@
               <w:rPr>
                 <w:rFonts w:asciiTheme="majorHAnsi" w:hAnsiTheme="majorHAnsi"/>
               </w:rPr>
-              <w:t xml:space="preserve">Determines whether the club is </w:t>
-            </w:r>
-            <w:r>
-              <w:rPr>
-                <w:rFonts w:asciiTheme="majorHAnsi" w:hAnsiTheme="majorHAnsi"/>
-              </w:rPr>
-              <w:lastRenderedPageBreak/>
-              <w:t>accepting new Memberships.</w:t>
-            </w:r>
-          </w:p>
-        </w:tc>
-        <w:tc>
-          <w:tcPr>
-            <w:tcW w:w="1559" w:type="dxa"/>
-          </w:tcPr>
-          <w:p>
-            <w:pPr>
-              <w:rPr>
-                <w:rFonts w:asciiTheme="majorHAnsi" w:hAnsiTheme="majorHAnsi"/>
-              </w:rPr>
-            </w:pPr>
-            <w:r>
-              <w:rPr>
-                <w:rFonts w:asciiTheme="majorHAnsi" w:hAnsiTheme="majorHAnsi"/>
-              </w:rPr>
-              <w:lastRenderedPageBreak/>
+              <w:t>Determines whether the club is accepting new Memberships.</w:t>
+            </w:r>
+          </w:p>
+        </w:tc>
+        <w:tc>
+          <w:tcPr>
+            <w:tcW w:w="1559" w:type="dxa"/>
+          </w:tcPr>
+          <w:p>
+            <w:pPr>
+              <w:rPr>
+                <w:rFonts w:asciiTheme="majorHAnsi" w:hAnsiTheme="majorHAnsi"/>
+              </w:rPr>
+            </w:pPr>
+            <w:r>
+              <w:rPr>
+                <w:rFonts w:asciiTheme="majorHAnsi" w:hAnsiTheme="majorHAnsi"/>
+              </w:rPr>
               <w:t>True</w:t>
             </w:r>
           </w:p>
@@ -3182,7 +3238,6 @@
               <w:rPr>
                 <w:rFonts w:asciiTheme="majorHAnsi" w:hAnsiTheme="majorHAnsi"/>
               </w:rPr>
-              <w:lastRenderedPageBreak/>
               <w:t>Owner</w:t>
             </w:r>
           </w:p>
@@ -3201,7 +3256,7 @@
               <w:rPr>
                 <w:rFonts w:asciiTheme="majorHAnsi" w:hAnsiTheme="majorHAnsi"/>
               </w:rPr>
-              <w:t>Not null</w:t>
+              <w:t>No restrictions on the DB. *</w:t>
             </w:r>
           </w:p>
         </w:tc>
@@ -3283,6 +3338,12 @@
                 <w:rFonts w:asciiTheme="majorHAnsi" w:hAnsiTheme="majorHAnsi"/>
               </w:rPr>
             </w:pPr>
+            <w:r>
+              <w:rPr>
+                <w:rFonts w:asciiTheme="majorHAnsi" w:hAnsiTheme="majorHAnsi"/>
+              </w:rPr>
+              <w:t>No restrictions on the DB.</w:t>
+            </w:r>
           </w:p>
         </w:tc>
         <w:tc>
@@ -3318,6 +3379,18 @@
                 <w:rFonts w:asciiTheme="majorHAnsi" w:hAnsiTheme="majorHAnsi"/>
               </w:rPr>
               <w:t>The Member listed as the Club’s public contact.</w:t>
+            </w:r>
+            <w:r>
+              <w:rPr>
+                <w:rFonts w:asciiTheme="majorHAnsi" w:hAnsiTheme="majorHAnsi"/>
+              </w:rPr>
+              <w:t xml:space="preserve"> Software restricts this to only be available to Member’s of the club</w:t>
+            </w:r>
+            <w:r>
+              <w:rPr>
+                <w:rFonts w:asciiTheme="majorHAnsi" w:hAnsiTheme="majorHAnsi"/>
+              </w:rPr>
+              <w:t>.</w:t>
             </w:r>
           </w:p>
         </w:tc>
@@ -3369,6 +3442,12 @@
               </w:rPr>
               <w:t>Not null</w:t>
             </w:r>
+            <w:r>
+              <w:rPr>
+                <w:rFonts w:asciiTheme="majorHAnsi" w:hAnsiTheme="majorHAnsi"/>
+              </w:rPr>
+              <w:t>, 255 chars</w:t>
+            </w:r>
           </w:p>
         </w:tc>
         <w:tc>
@@ -3449,6 +3528,12 @@
                 <w:rFonts w:asciiTheme="majorHAnsi" w:hAnsiTheme="majorHAnsi"/>
               </w:rPr>
             </w:pPr>
+            <w:r>
+              <w:rPr>
+                <w:rFonts w:asciiTheme="majorHAnsi" w:hAnsiTheme="majorHAnsi"/>
+              </w:rPr>
+              <w:t>40 characters</w:t>
+            </w:r>
           </w:p>
         </w:tc>
         <w:tc>
@@ -3529,6 +3614,12 @@
                 <w:rFonts w:asciiTheme="majorHAnsi" w:hAnsiTheme="majorHAnsi"/>
               </w:rPr>
             </w:pPr>
+            <w:r>
+              <w:rPr>
+                <w:rFonts w:asciiTheme="majorHAnsi" w:hAnsiTheme="majorHAnsi"/>
+              </w:rPr>
+              <w:t>40 characters</w:t>
+            </w:r>
           </w:p>
         </w:tc>
         <w:tc>
@@ -3581,6 +3672,45 @@
         </w:tc>
       </w:tr>
     </w:tbl>
+    <w:p>
+      <w:pPr>
+        <w:ind w:left="-851"/>
+        <w:rPr>
+          <w:rFonts w:asciiTheme="majorHAnsi" w:hAnsiTheme="majorHAnsi"/>
+          <w:i/>
+        </w:rPr>
+      </w:pPr>
+      <w:r>
+        <w:rPr>
+          <w:rFonts w:asciiTheme="majorHAnsi" w:hAnsiTheme="majorHAnsi"/>
+          <w:i/>
+        </w:rPr>
+        <w:t>*</w:t>
+      </w:r>
+      <w:r>
+        <w:rPr>
+          <w:rFonts w:asciiTheme="majorHAnsi" w:hAnsiTheme="majorHAnsi"/>
+          <w:i/>
+        </w:rPr>
+        <w:t xml:space="preserve"> When adding or editing a club, the application’s software does not allow the user to leave the Club Owner field empty. However, it is possible to delete a Member who happens to be the Owner of a Club. If this occurs, the User is warned that they are about to delete the Owner of a Club, and the Owner field of the Club that the Member was the Owner of is set to NULL. This is allowed within the database.</w:t>
+      </w:r>
+    </w:p>
+    <w:p>
+      <w:pPr>
+        <w:ind w:left="-851"/>
+        <w:rPr>
+          <w:rFonts w:asciiTheme="majorHAnsi" w:hAnsiTheme="majorHAnsi"/>
+          <w:i/>
+        </w:rPr>
+      </w:pPr>
+      <w:r>
+        <w:rPr>
+          <w:rFonts w:asciiTheme="majorHAnsi" w:hAnsiTheme="majorHAnsi"/>
+          <w:i/>
+        </w:rPr>
+        <w:t>The website’s administrators are notified immediately that there exists a Club without an Owner, and they can assign any Member of that Club to become the Owner.</w:t>
+      </w:r>
+    </w:p>
     <w:p>
       <w:pPr>
         <w:ind w:hanging="851"/>
@@ -3727,6 +3857,14 @@
               </w:rPr>
               <w:t xml:space="preserve">Default </w:t>
             </w:r>
+            <w:r>
+              <w:rPr>
+                <w:rFonts w:asciiTheme="majorHAnsi" w:hAnsiTheme="majorHAnsi"/>
+                <w:b/>
+                <w:vertAlign w:val="superscript"/>
+              </w:rPr>
+              <w:t>(if any)</w:t>
+            </w:r>
           </w:p>
         </w:tc>
       </w:tr>
@@ -4132,6 +4270,12 @@
                 <w:rFonts w:asciiTheme="majorHAnsi" w:hAnsiTheme="majorHAnsi"/>
               </w:rPr>
             </w:pPr>
+            <w:r>
+              <w:rPr>
+                <w:rFonts w:asciiTheme="majorHAnsi" w:hAnsiTheme="majorHAnsi"/>
+              </w:rPr>
+              <w:t>Not null</w:t>
+            </w:r>
           </w:p>
         </w:tc>
         <w:tc>
@@ -4180,6 +4324,12 @@
                 <w:rFonts w:asciiTheme="majorHAnsi" w:hAnsiTheme="majorHAnsi"/>
               </w:rPr>
             </w:pPr>
+            <w:r>
+              <w:rPr>
+                <w:rFonts w:asciiTheme="majorHAnsi" w:hAnsiTheme="majorHAnsi"/>
+              </w:rPr>
+              <w:t>False</w:t>
+            </w:r>
           </w:p>
         </w:tc>
       </w:tr>
@@ -4333,6 +4483,14 @@
               </w:rPr>
               <w:t xml:space="preserve">Default </w:t>
             </w:r>
+            <w:r>
+              <w:rPr>
+                <w:rFonts w:asciiTheme="majorHAnsi" w:hAnsiTheme="majorHAnsi"/>
+                <w:b/>
+                <w:vertAlign w:val="superscript"/>
+              </w:rPr>
+              <w:t>(if any)</w:t>
+            </w:r>
           </w:p>
         </w:tc>
       </w:tr>
@@ -4514,19 +4672,7 @@
               <w:rPr>
                 <w:rFonts w:asciiTheme="majorHAnsi" w:hAnsiTheme="majorHAnsi"/>
               </w:rPr>
-              <w:t xml:space="preserve">The </w:t>
-            </w:r>
-            <w:r>
-              <w:rPr>
-                <w:rFonts w:asciiTheme="majorHAnsi" w:hAnsiTheme="majorHAnsi"/>
-              </w:rPr>
-              <w:t>Club the Member is apart of</w:t>
-            </w:r>
-            <w:r>
-              <w:rPr>
-                <w:rFonts w:asciiTheme="majorHAnsi" w:hAnsiTheme="majorHAnsi"/>
-              </w:rPr>
-              <w:t xml:space="preserve"> </w:t>
+              <w:t xml:space="preserve">The Club the Member is apart of </w:t>
             </w:r>
           </w:p>
         </w:tc>
@@ -4612,13 +4758,7 @@
               <w:rPr>
                 <w:rFonts w:asciiTheme="majorHAnsi" w:hAnsiTheme="majorHAnsi"/>
               </w:rPr>
-              <w:t xml:space="preserve">The </w:t>
-            </w:r>
-            <w:r>
-              <w:rPr>
-                <w:rFonts w:asciiTheme="majorHAnsi" w:hAnsiTheme="majorHAnsi"/>
-              </w:rPr>
-              <w:t>Member that is apart of the Club</w:t>
+              <w:t>The Member that is apart of the Club</w:t>
             </w:r>
           </w:p>
         </w:tc>
@@ -4804,12 +4944,30 @@
                 <w:rFonts w:asciiTheme="majorHAnsi" w:hAnsiTheme="majorHAnsi"/>
               </w:rPr>
             </w:pPr>
-            <w:bookmarkStart w:id="0" w:name="_GoBack"/>
-            <w:bookmarkEnd w:id="0"/>
           </w:p>
         </w:tc>
       </w:tr>
     </w:tbl>
+    <w:p>
+      <w:pPr>
+        <w:ind w:hanging="851"/>
+      </w:pPr>
+    </w:p>
+    <w:p>
+      <w:pPr>
+        <w:ind w:hanging="851"/>
+      </w:pPr>
+    </w:p>
+    <w:p>
+      <w:pPr>
+        <w:ind w:hanging="851"/>
+      </w:pPr>
+    </w:p>
+    <w:p>
+      <w:pPr>
+        <w:ind w:hanging="851"/>
+      </w:pPr>
+    </w:p>
     <w:p>
       <w:pPr>
         <w:ind w:hanging="851"/>
@@ -4956,6 +5114,14 @@
               </w:rPr>
               <w:t xml:space="preserve">Default </w:t>
             </w:r>
+            <w:r>
+              <w:rPr>
+                <w:rFonts w:asciiTheme="majorHAnsi" w:hAnsiTheme="majorHAnsi"/>
+                <w:b/>
+                <w:vertAlign w:val="superscript"/>
+              </w:rPr>
+              <w:t>(if any)</w:t>
+            </w:r>
           </w:p>
         </w:tc>
       </w:tr>
@@ -4974,27 +5140,119 @@
               <w:rPr>
                 <w:rFonts w:asciiTheme="majorHAnsi" w:hAnsiTheme="majorHAnsi"/>
               </w:rPr>
+              <w:t>Club Tag ID *</w:t>
+            </w:r>
+            <w:r>
+              <w:rPr>
+                <w:rFonts w:asciiTheme="majorHAnsi" w:hAnsiTheme="majorHAnsi"/>
+                <w:b/>
+                <w:bCs/>
+              </w:rPr>
+              <w:t>pk</w:t>
+            </w:r>
+            <w:r>
+              <w:rPr>
+                <w:rFonts w:asciiTheme="majorHAnsi" w:hAnsiTheme="majorHAnsi"/>
+              </w:rPr>
+              <w:t>*</w:t>
+            </w:r>
+          </w:p>
+        </w:tc>
+        <w:tc>
+          <w:tcPr>
+            <w:tcW w:w="1843" w:type="dxa"/>
+          </w:tcPr>
+          <w:p>
+            <w:pPr>
+              <w:rPr>
+                <w:rFonts w:asciiTheme="majorHAnsi" w:hAnsiTheme="majorHAnsi"/>
+              </w:rPr>
+            </w:pPr>
+            <w:r>
+              <w:rPr>
+                <w:rFonts w:asciiTheme="majorHAnsi" w:hAnsiTheme="majorHAnsi"/>
+              </w:rPr>
+              <w:t>Unique, not null</w:t>
+            </w:r>
+          </w:p>
+        </w:tc>
+        <w:tc>
+          <w:tcPr>
+            <w:tcW w:w="1559" w:type="dxa"/>
+          </w:tcPr>
+          <w:p>
+            <w:pPr>
+              <w:rPr>
+                <w:rFonts w:asciiTheme="majorHAnsi" w:hAnsiTheme="majorHAnsi"/>
+              </w:rPr>
+            </w:pPr>
+            <w:r>
+              <w:rPr>
+                <w:rFonts w:asciiTheme="majorHAnsi" w:hAnsiTheme="majorHAnsi"/>
+              </w:rPr>
+              <w:t>Integer</w:t>
+            </w:r>
+          </w:p>
+        </w:tc>
+        <w:tc>
+          <w:tcPr>
+            <w:tcW w:w="3686" w:type="dxa"/>
+          </w:tcPr>
+          <w:p>
+            <w:pPr>
+              <w:rPr>
+                <w:rFonts w:asciiTheme="majorHAnsi" w:hAnsiTheme="majorHAnsi"/>
+              </w:rPr>
+            </w:pPr>
+            <w:r>
+              <w:rPr>
+                <w:rFonts w:asciiTheme="majorHAnsi" w:hAnsiTheme="majorHAnsi"/>
+              </w:rPr>
+              <w:t>Unique ID of the Club Tag</w:t>
+            </w:r>
+          </w:p>
+        </w:tc>
+        <w:tc>
+          <w:tcPr>
+            <w:tcW w:w="1559" w:type="dxa"/>
+          </w:tcPr>
+          <w:p>
+            <w:pPr>
+              <w:rPr>
+                <w:rFonts w:asciiTheme="majorHAnsi" w:hAnsiTheme="majorHAnsi"/>
+              </w:rPr>
+            </w:pPr>
+            <w:r>
+              <w:rPr>
+                <w:rFonts w:asciiTheme="majorHAnsi" w:hAnsiTheme="majorHAnsi"/>
+              </w:rPr>
+              <w:t>Next Integer</w:t>
+            </w:r>
+          </w:p>
+        </w:tc>
+      </w:tr>
+      <w:tr>
+        <w:tc>
+          <w:tcPr>
+            <w:tcW w:w="2268" w:type="dxa"/>
+          </w:tcPr>
+          <w:p>
+            <w:pPr>
+              <w:rPr>
+                <w:rFonts w:asciiTheme="majorHAnsi" w:hAnsiTheme="majorHAnsi"/>
+              </w:rPr>
+            </w:pPr>
+            <w:r>
+              <w:rPr>
+                <w:rFonts w:asciiTheme="majorHAnsi" w:hAnsiTheme="majorHAnsi"/>
+              </w:rPr>
               <w:t>Name</w:t>
             </w:r>
             <w:r>
               <w:rPr>
                 <w:rFonts w:asciiTheme="majorHAnsi" w:hAnsiTheme="majorHAnsi"/>
               </w:rPr>
-              <w:t xml:space="preserve"> *</w:t>
-            </w:r>
-            <w:r>
-              <w:rPr>
-                <w:rFonts w:asciiTheme="majorHAnsi" w:hAnsiTheme="majorHAnsi"/>
-                <w:b/>
-                <w:bCs/>
-              </w:rPr>
-              <w:t>pk</w:t>
-            </w:r>
-            <w:r>
-              <w:rPr>
-                <w:rFonts w:asciiTheme="majorHAnsi" w:hAnsiTheme="majorHAnsi"/>
-              </w:rPr>
-              <w:t>*</w:t>
+              <w:t xml:space="preserve"> </w:t>
             </w:r>
           </w:p>
         </w:tc>
@@ -5212,6 +5470,14 @@
               </w:rPr>
               <w:t xml:space="preserve">Default </w:t>
             </w:r>
+            <w:r>
+              <w:rPr>
+                <w:rFonts w:asciiTheme="majorHAnsi" w:hAnsiTheme="majorHAnsi"/>
+                <w:b/>
+                <w:vertAlign w:val="superscript"/>
+              </w:rPr>
+              <w:t>(if any)</w:t>
+            </w:r>
           </w:p>
         </w:tc>
       </w:tr>
@@ -5230,13 +5496,7 @@
               <w:rPr>
                 <w:rFonts w:asciiTheme="majorHAnsi" w:hAnsiTheme="majorHAnsi"/>
               </w:rPr>
-              <w:t>Name</w:t>
-            </w:r>
-            <w:r>
-              <w:rPr>
-                <w:rFonts w:asciiTheme="majorHAnsi" w:hAnsiTheme="majorHAnsi"/>
-              </w:rPr>
-              <w:t xml:space="preserve"> *</w:t>
+              <w:t>Club Type ID *</w:t>
             </w:r>
             <w:r>
               <w:rPr>
@@ -5249,8 +5509,6 @@
             <w:r>
               <w:rPr>
                 <w:rFonts w:asciiTheme="majorHAnsi" w:hAnsiTheme="majorHAnsi"/>
-                <w:b/>
-                <w:bCs/>
               </w:rPr>
               <w:t>*</w:t>
             </w:r>
@@ -5288,7 +5546,7 @@
               <w:rPr>
                 <w:rFonts w:asciiTheme="majorHAnsi" w:hAnsiTheme="majorHAnsi"/>
               </w:rPr>
-              <w:t>String</w:t>
+              <w:t>Integer</w:t>
             </w:r>
           </w:p>
         </w:tc>
@@ -5306,20 +5564,26 @@
               <w:rPr>
                 <w:rFonts w:asciiTheme="majorHAnsi" w:hAnsiTheme="majorHAnsi"/>
               </w:rPr>
-              <w:t>The name of the Club Type. E.g. “Swimming”</w:t>
-            </w:r>
-          </w:p>
-        </w:tc>
-        <w:tc>
-          <w:tcPr>
-            <w:tcW w:w="1559" w:type="dxa"/>
-          </w:tcPr>
-          <w:p>
-            <w:pPr>
-              <w:rPr>
-                <w:rFonts w:asciiTheme="majorHAnsi" w:hAnsiTheme="majorHAnsi"/>
-              </w:rPr>
-            </w:pPr>
+              <w:t>Unique ID of the Club Type</w:t>
+            </w:r>
+          </w:p>
+        </w:tc>
+        <w:tc>
+          <w:tcPr>
+            <w:tcW w:w="1559" w:type="dxa"/>
+          </w:tcPr>
+          <w:p>
+            <w:pPr>
+              <w:rPr>
+                <w:rFonts w:asciiTheme="majorHAnsi" w:hAnsiTheme="majorHAnsi"/>
+              </w:rPr>
+            </w:pPr>
+            <w:r>
+              <w:rPr>
+                <w:rFonts w:asciiTheme="majorHAnsi" w:hAnsiTheme="majorHAnsi"/>
+              </w:rPr>
+              <w:t>Next Integer</w:t>
+            </w:r>
           </w:p>
         </w:tc>
       </w:tr>
@@ -5338,6 +5602,92 @@
               <w:rPr>
                 <w:rFonts w:asciiTheme="majorHAnsi" w:hAnsiTheme="majorHAnsi"/>
               </w:rPr>
+              <w:t>Name</w:t>
+            </w:r>
+          </w:p>
+        </w:tc>
+        <w:tc>
+          <w:tcPr>
+            <w:tcW w:w="1843" w:type="dxa"/>
+          </w:tcPr>
+          <w:p>
+            <w:pPr>
+              <w:rPr>
+                <w:rFonts w:asciiTheme="majorHAnsi" w:hAnsiTheme="majorHAnsi"/>
+              </w:rPr>
+            </w:pPr>
+            <w:r>
+              <w:rPr>
+                <w:rFonts w:asciiTheme="majorHAnsi" w:hAnsiTheme="majorHAnsi"/>
+              </w:rPr>
+              <w:t>Unique, not null</w:t>
+            </w:r>
+          </w:p>
+        </w:tc>
+        <w:tc>
+          <w:tcPr>
+            <w:tcW w:w="1559" w:type="dxa"/>
+          </w:tcPr>
+          <w:p>
+            <w:pPr>
+              <w:rPr>
+                <w:rFonts w:asciiTheme="majorHAnsi" w:hAnsiTheme="majorHAnsi"/>
+              </w:rPr>
+            </w:pPr>
+            <w:r>
+              <w:rPr>
+                <w:rFonts w:asciiTheme="majorHAnsi" w:hAnsiTheme="majorHAnsi"/>
+              </w:rPr>
+              <w:t>String</w:t>
+            </w:r>
+          </w:p>
+        </w:tc>
+        <w:tc>
+          <w:tcPr>
+            <w:tcW w:w="3686" w:type="dxa"/>
+          </w:tcPr>
+          <w:p>
+            <w:pPr>
+              <w:rPr>
+                <w:rFonts w:asciiTheme="majorHAnsi" w:hAnsiTheme="majorHAnsi"/>
+              </w:rPr>
+            </w:pPr>
+            <w:r>
+              <w:rPr>
+                <w:rFonts w:asciiTheme="majorHAnsi" w:hAnsiTheme="majorHAnsi"/>
+              </w:rPr>
+              <w:t>The name of the Club Type. E.g. “Swimming”</w:t>
+            </w:r>
+          </w:p>
+        </w:tc>
+        <w:tc>
+          <w:tcPr>
+            <w:tcW w:w="1559" w:type="dxa"/>
+          </w:tcPr>
+          <w:p>
+            <w:pPr>
+              <w:rPr>
+                <w:rFonts w:asciiTheme="majorHAnsi" w:hAnsiTheme="majorHAnsi"/>
+              </w:rPr>
+            </w:pPr>
+          </w:p>
+        </w:tc>
+      </w:tr>
+      <w:tr>
+        <w:tc>
+          <w:tcPr>
+            <w:tcW w:w="2268" w:type="dxa"/>
+          </w:tcPr>
+          <w:p>
+            <w:pPr>
+              <w:rPr>
+                <w:rFonts w:asciiTheme="majorHAnsi" w:hAnsiTheme="majorHAnsi"/>
+              </w:rPr>
+            </w:pPr>
+            <w:r>
+              <w:rPr>
+                <w:rFonts w:asciiTheme="majorHAnsi" w:hAnsiTheme="majorHAnsi"/>
+              </w:rPr>
               <w:t>Description</w:t>
             </w:r>
           </w:p>
@@ -5352,6 +5702,12 @@
                 <w:rFonts w:asciiTheme="majorHAnsi" w:hAnsiTheme="majorHAnsi"/>
               </w:rPr>
             </w:pPr>
+            <w:r>
+              <w:rPr>
+                <w:rFonts w:asciiTheme="majorHAnsi" w:hAnsiTheme="majorHAnsi"/>
+              </w:rPr>
+              <w:t>255 characters</w:t>
+            </w:r>
           </w:p>
         </w:tc>
         <w:tc>
@@ -5501,9 +5857,36 @@
         <w:ind w:hanging="851"/>
       </w:pPr>
     </w:p>
+    <w:p>
+      <w:pPr>
+        <w:ind w:left="-851"/>
+      </w:pPr>
+      <w:r>
+        <w:t>Note: all ID *</w:t>
+      </w:r>
+      <w:r>
+        <w:rPr>
+          <w:b/>
+          <w:bCs/>
+        </w:rPr>
+        <w:t>pk</w:t>
+      </w:r>
+      <w:r>
+        <w:t xml:space="preserve">*’s </w:t>
+      </w:r>
+      <w:r>
+        <w:t xml:space="preserve">are automatically generated by Django, so </w:t>
+      </w:r>
+      <w:r>
+        <w:t xml:space="preserve">they </w:t>
+      </w:r>
+      <w:r>
+        <w:t>do not appear in models.py</w:t>
+      </w:r>
+    </w:p>
     <w:sectPr>
       <w:pgSz w:w="11900" w:h="16840"/>
-      <w:pgMar w:top="709" w:right="1800" w:bottom="567" w:left="1800" w:header="708" w:footer="708" w:gutter="0"/>
+      <w:pgMar w:top="851" w:right="1800" w:bottom="567" w:left="1800" w:header="708" w:footer="708" w:gutter="0"/>
       <w:cols w:space="708"/>
     </w:sectPr>
   </w:body>

</xml_diff>

<commit_message>
made good progress into database design.doc. added stuff to readme.txt
</commit_message>
<xml_diff>
--- a/writeup/Data Dictionary.docx
+++ b/writeup/Data Dictionary.docx
@@ -12,13 +12,23 @@
           <w:u w:val="single"/>
         </w:rPr>
       </w:pPr>
+      <w:proofErr w:type="spellStart"/>
       <w:r>
         <w:rPr>
           <w:b/>
           <w:sz w:val="32"/>
           <w:u w:val="single"/>
         </w:rPr>
-        <w:t xml:space="preserve">Django Unchained – </w:t>
+        <w:t>Django</w:t>
+      </w:r>
+      <w:proofErr w:type="spellEnd"/>
+      <w:r>
+        <w:rPr>
+          <w:b/>
+          <w:sz w:val="32"/>
+          <w:u w:val="single"/>
+        </w:rPr>
+        <w:t xml:space="preserve"> Unchained – </w:t>
       </w:r>
       <w:r>
         <w:rPr>
@@ -207,6 +217,7 @@
               </w:rPr>
               <w:t>User ID *</w:t>
             </w:r>
+            <w:proofErr w:type="spellStart"/>
             <w:r>
               <w:rPr>
                 <w:rFonts w:asciiTheme="majorHAnsi" w:hAnsiTheme="majorHAnsi"/>
@@ -215,6 +226,7 @@
               </w:rPr>
               <w:t>pk</w:t>
             </w:r>
+            <w:proofErr w:type="spellEnd"/>
             <w:r>
               <w:rPr>
                 <w:rFonts w:asciiTheme="majorHAnsi" w:hAnsiTheme="majorHAnsi"/>
@@ -429,8 +441,6 @@
               </w:rPr>
               <w:t>Not null</w:t>
             </w:r>
-            <w:bookmarkStart w:id="0" w:name="_GoBack"/>
-            <w:bookmarkEnd w:id="0"/>
           </w:p>
         </w:tc>
         <w:tc>
@@ -820,7 +830,21 @@
               <w:rPr>
                 <w:rFonts w:asciiTheme="majorHAnsi" w:hAnsiTheme="majorHAnsi"/>
               </w:rPr>
-              <w:t>Generated automatically on rego.</w:t>
+              <w:t xml:space="preserve">Generated automatically on </w:t>
+            </w:r>
+            <w:proofErr w:type="spellStart"/>
+            <w:r>
+              <w:rPr>
+                <w:rFonts w:asciiTheme="majorHAnsi" w:hAnsiTheme="majorHAnsi"/>
+              </w:rPr>
+              <w:t>rego</w:t>
+            </w:r>
+            <w:proofErr w:type="spellEnd"/>
+            <w:r>
+              <w:rPr>
+                <w:rFonts w:asciiTheme="majorHAnsi" w:hAnsiTheme="majorHAnsi"/>
+              </w:rPr>
+              <w:t>.</w:t>
             </w:r>
           </w:p>
         </w:tc>
@@ -890,11 +914,19 @@
                 <w:rFonts w:asciiTheme="majorHAnsi" w:hAnsiTheme="majorHAnsi"/>
               </w:rPr>
             </w:pPr>
-            <w:r>
-              <w:rPr>
-                <w:rFonts w:asciiTheme="majorHAnsi" w:hAnsiTheme="majorHAnsi"/>
-              </w:rPr>
-              <w:t>ManyToMany to Group</w:t>
+            <w:proofErr w:type="spellStart"/>
+            <w:r>
+              <w:rPr>
+                <w:rFonts w:asciiTheme="majorHAnsi" w:hAnsiTheme="majorHAnsi"/>
+              </w:rPr>
+              <w:t>ManyToMany</w:t>
+            </w:r>
+            <w:proofErr w:type="spellEnd"/>
+            <w:r>
+              <w:rPr>
+                <w:rFonts w:asciiTheme="majorHAnsi" w:hAnsiTheme="majorHAnsi"/>
+              </w:rPr>
+              <w:t xml:space="preserve"> to Group</w:t>
             </w:r>
           </w:p>
         </w:tc>
@@ -908,11 +940,27 @@
                 <w:rFonts w:asciiTheme="majorHAnsi" w:hAnsiTheme="majorHAnsi"/>
               </w:rPr>
             </w:pPr>
-            <w:r>
-              <w:rPr>
-                <w:rFonts w:asciiTheme="majorHAnsi" w:hAnsiTheme="majorHAnsi"/>
-              </w:rPr>
-              <w:t xml:space="preserve">a.k.a “User Type”. </w:t>
+            <w:proofErr w:type="spellStart"/>
+            <w:proofErr w:type="gramStart"/>
+            <w:r>
+              <w:rPr>
+                <w:rFonts w:asciiTheme="majorHAnsi" w:hAnsiTheme="majorHAnsi"/>
+              </w:rPr>
+              <w:t>a</w:t>
+            </w:r>
+            <w:proofErr w:type="gramEnd"/>
+            <w:r>
+              <w:rPr>
+                <w:rFonts w:asciiTheme="majorHAnsi" w:hAnsiTheme="majorHAnsi"/>
+              </w:rPr>
+              <w:t>.k.a</w:t>
+            </w:r>
+            <w:proofErr w:type="spellEnd"/>
+            <w:r>
+              <w:rPr>
+                <w:rFonts w:asciiTheme="majorHAnsi" w:hAnsiTheme="majorHAnsi"/>
+              </w:rPr>
+              <w:t xml:space="preserve"> “User Type”. </w:t>
             </w:r>
             <w:r>
               <w:rPr>
@@ -1037,9 +1085,41 @@
     <w:p>
       <w:pPr>
         <w:ind w:left="-851"/>
+        <w:rPr>
+          <w:rFonts w:asciiTheme="majorHAnsi" w:hAnsiTheme="majorHAnsi"/>
+          <w:i/>
+        </w:rPr>
       </w:pPr>
       <w:r>
-        <w:t>Note: the entire “User” relation is a core part of the django project, and so this relation does not appear in models.py</w:t>
+        <w:rPr>
+          <w:rFonts w:asciiTheme="majorHAnsi" w:hAnsiTheme="majorHAnsi"/>
+          <w:b/>
+          <w:i/>
+        </w:rPr>
+        <w:t>Note</w:t>
+      </w:r>
+      <w:r>
+        <w:rPr>
+          <w:rFonts w:asciiTheme="majorHAnsi" w:hAnsiTheme="majorHAnsi"/>
+          <w:i/>
+        </w:rPr>
+        <w:t xml:space="preserve">: the entire “User” relation is a core part of the </w:t>
+      </w:r>
+      <w:proofErr w:type="spellStart"/>
+      <w:r>
+        <w:rPr>
+          <w:rFonts w:asciiTheme="majorHAnsi" w:hAnsiTheme="majorHAnsi"/>
+          <w:i/>
+        </w:rPr>
+        <w:t>django</w:t>
+      </w:r>
+      <w:proofErr w:type="spellEnd"/>
+      <w:r>
+        <w:rPr>
+          <w:rFonts w:asciiTheme="majorHAnsi" w:hAnsiTheme="majorHAnsi"/>
+          <w:i/>
+        </w:rPr>
+        <w:t xml:space="preserve"> project, and so this relation does not appear in models.py</w:t>
       </w:r>
     </w:p>
     <w:p>
@@ -1222,6 +1302,7 @@
               </w:rPr>
               <w:t xml:space="preserve"> ID *</w:t>
             </w:r>
+            <w:proofErr w:type="spellStart"/>
             <w:r>
               <w:rPr>
                 <w:rFonts w:asciiTheme="majorHAnsi" w:hAnsiTheme="majorHAnsi"/>
@@ -1230,6 +1311,7 @@
               </w:rPr>
               <w:t>pk</w:t>
             </w:r>
+            <w:proofErr w:type="spellEnd"/>
             <w:r>
               <w:rPr>
                 <w:rFonts w:asciiTheme="majorHAnsi" w:hAnsiTheme="majorHAnsi"/>
@@ -1735,7 +1817,21 @@
               <w:rPr>
                 <w:rFonts w:asciiTheme="majorHAnsi" w:hAnsiTheme="majorHAnsi"/>
               </w:rPr>
-              <w:t>The Member’s facebook page.</w:t>
+              <w:t xml:space="preserve">The Member’s </w:t>
+            </w:r>
+            <w:proofErr w:type="spellStart"/>
+            <w:r>
+              <w:rPr>
+                <w:rFonts w:asciiTheme="majorHAnsi" w:hAnsiTheme="majorHAnsi"/>
+              </w:rPr>
+              <w:t>facebook</w:t>
+            </w:r>
+            <w:proofErr w:type="spellEnd"/>
+            <w:r>
+              <w:rPr>
+                <w:rFonts w:asciiTheme="majorHAnsi" w:hAnsiTheme="majorHAnsi"/>
+              </w:rPr>
+              <w:t xml:space="preserve"> page.</w:t>
             </w:r>
           </w:p>
         </w:tc>
@@ -2057,11 +2153,19 @@
                 <w:rFonts w:asciiTheme="majorHAnsi" w:hAnsiTheme="majorHAnsi"/>
               </w:rPr>
             </w:pPr>
-            <w:r>
-              <w:rPr>
-                <w:rFonts w:asciiTheme="majorHAnsi" w:hAnsiTheme="majorHAnsi"/>
-              </w:rPr>
-              <w:t>ForeignKey to User</w:t>
+            <w:proofErr w:type="spellStart"/>
+            <w:r>
+              <w:rPr>
+                <w:rFonts w:asciiTheme="majorHAnsi" w:hAnsiTheme="majorHAnsi"/>
+              </w:rPr>
+              <w:t>ForeignKey</w:t>
+            </w:r>
+            <w:proofErr w:type="spellEnd"/>
+            <w:r>
+              <w:rPr>
+                <w:rFonts w:asciiTheme="majorHAnsi" w:hAnsiTheme="majorHAnsi"/>
+              </w:rPr>
+              <w:t xml:space="preserve"> to User</w:t>
             </w:r>
           </w:p>
         </w:tc>
@@ -2283,6 +2387,7 @@
               </w:rPr>
               <w:t xml:space="preserve"> ID *</w:t>
             </w:r>
+            <w:proofErr w:type="spellStart"/>
             <w:r>
               <w:rPr>
                 <w:rFonts w:asciiTheme="majorHAnsi" w:hAnsiTheme="majorHAnsi"/>
@@ -2291,6 +2396,7 @@
               </w:rPr>
               <w:t>pk</w:t>
             </w:r>
+            <w:proofErr w:type="spellEnd"/>
             <w:r>
               <w:rPr>
                 <w:rFonts w:asciiTheme="majorHAnsi" w:hAnsiTheme="majorHAnsi"/>
@@ -2548,7 +2654,21 @@
               <w:rPr>
                 <w:rFonts w:asciiTheme="majorHAnsi" w:hAnsiTheme="majorHAnsi"/>
               </w:rPr>
-              <w:t>Formatted address of the Club. E.g. “1 Sporting Way, Sportstown”.</w:t>
+              <w:t xml:space="preserve">Formatted address of the Club. E.g. “1 Sporting Way, </w:t>
+            </w:r>
+            <w:proofErr w:type="spellStart"/>
+            <w:r>
+              <w:rPr>
+                <w:rFonts w:asciiTheme="majorHAnsi" w:hAnsiTheme="majorHAnsi"/>
+              </w:rPr>
+              <w:t>Sportstown</w:t>
+            </w:r>
+            <w:proofErr w:type="spellEnd"/>
+            <w:r>
+              <w:rPr>
+                <w:rFonts w:asciiTheme="majorHAnsi" w:hAnsiTheme="majorHAnsi"/>
+              </w:rPr>
+              <w:t>”.</w:t>
             </w:r>
           </w:p>
         </w:tc>
@@ -2598,8 +2718,16 @@
               <w:rPr>
                 <w:rFonts w:asciiTheme="majorHAnsi" w:hAnsiTheme="majorHAnsi"/>
               </w:rPr>
-              <w:t>10 digits, 5 d.p’s</w:t>
-            </w:r>
+              <w:t xml:space="preserve">10 digits, 5 </w:t>
+            </w:r>
+            <w:proofErr w:type="spellStart"/>
+            <w:r>
+              <w:rPr>
+                <w:rFonts w:asciiTheme="majorHAnsi" w:hAnsiTheme="majorHAnsi"/>
+              </w:rPr>
+              <w:t>d.p’s</w:t>
+            </w:r>
+            <w:proofErr w:type="spellEnd"/>
           </w:p>
         </w:tc>
         <w:tc>
@@ -2692,8 +2820,16 @@
               <w:rPr>
                 <w:rFonts w:asciiTheme="majorHAnsi" w:hAnsiTheme="majorHAnsi"/>
               </w:rPr>
-              <w:t>10 digits, 5 d.p’s</w:t>
-            </w:r>
+              <w:t xml:space="preserve">10 digits, 5 </w:t>
+            </w:r>
+            <w:proofErr w:type="spellStart"/>
+            <w:r>
+              <w:rPr>
+                <w:rFonts w:asciiTheme="majorHAnsi" w:hAnsiTheme="majorHAnsi"/>
+              </w:rPr>
+              <w:t>d.p’s</w:t>
+            </w:r>
+            <w:proofErr w:type="spellEnd"/>
           </w:p>
         </w:tc>
         <w:tc>
@@ -2788,12 +2924,28 @@
                 <w:rFonts w:asciiTheme="majorHAnsi" w:hAnsiTheme="majorHAnsi"/>
               </w:rPr>
             </w:pPr>
-            <w:r>
-              <w:rPr>
-                <w:rFonts w:asciiTheme="majorHAnsi" w:hAnsiTheme="majorHAnsi"/>
-              </w:rPr>
-              <w:t>ForeignKey to ClubTag</w:t>
-            </w:r>
+            <w:proofErr w:type="spellStart"/>
+            <w:r>
+              <w:rPr>
+                <w:rFonts w:asciiTheme="majorHAnsi" w:hAnsiTheme="majorHAnsi"/>
+              </w:rPr>
+              <w:t>ForeignKey</w:t>
+            </w:r>
+            <w:proofErr w:type="spellEnd"/>
+            <w:r>
+              <w:rPr>
+                <w:rFonts w:asciiTheme="majorHAnsi" w:hAnsiTheme="majorHAnsi"/>
+              </w:rPr>
+              <w:t xml:space="preserve"> to </w:t>
+            </w:r>
+            <w:proofErr w:type="spellStart"/>
+            <w:r>
+              <w:rPr>
+                <w:rFonts w:asciiTheme="majorHAnsi" w:hAnsiTheme="majorHAnsi"/>
+              </w:rPr>
+              <w:t>ClubTag</w:t>
+            </w:r>
+            <w:proofErr w:type="spellEnd"/>
           </w:p>
         </w:tc>
         <w:tc>
@@ -2803,17 +2955,15 @@
           <w:p>
             <w:pPr>
               <w:rPr>
-                <w:rFonts w:ascii="Times" w:eastAsia="Times New Roman" w:hAnsi="Times" w:cs="Times New Roman"/>
-                <w:sz w:val="20"/>
+                <w:rFonts w:asciiTheme="majorHAnsi" w:eastAsia="Times New Roman" w:hAnsiTheme="majorHAnsi" w:cs="Times New Roman"/>
                 <w:szCs w:val="20"/>
                 <w:lang w:val="en-AU"/>
               </w:rPr>
             </w:pPr>
             <w:r>
               <w:rPr>
-                <w:rFonts w:ascii="Lucida Grande" w:eastAsia="Times New Roman" w:hAnsi="Lucida Grande" w:cs="Lucida Grande"/>
+                <w:rFonts w:asciiTheme="majorHAnsi" w:eastAsia="Times New Roman" w:hAnsiTheme="majorHAnsi" w:cs="Lucida Grande"/>
                 <w:color w:val="000000"/>
-                <w:sz w:val="20"/>
                 <w:szCs w:val="20"/>
                 <w:shd w:val="clear" w:color="auto" w:fill="FFFFFF"/>
                 <w:lang w:val="en-AU"/>
@@ -2821,13 +2971,6 @@
               <w:t>List of keywords that describe the club.</w:t>
             </w:r>
           </w:p>
-          <w:p>
-            <w:pPr>
-              <w:rPr>
-                <w:rFonts w:asciiTheme="majorHAnsi" w:hAnsiTheme="majorHAnsi"/>
-              </w:rPr>
-            </w:pPr>
-          </w:p>
         </w:tc>
         <w:tc>
           <w:tcPr>
@@ -2901,12 +3044,28 @@
                 <w:rFonts w:asciiTheme="majorHAnsi" w:hAnsiTheme="majorHAnsi"/>
               </w:rPr>
             </w:pPr>
-            <w:r>
-              <w:rPr>
-                <w:rFonts w:asciiTheme="majorHAnsi" w:hAnsiTheme="majorHAnsi"/>
-              </w:rPr>
-              <w:t>ForeignKey to ClubType</w:t>
-            </w:r>
+            <w:proofErr w:type="spellStart"/>
+            <w:r>
+              <w:rPr>
+                <w:rFonts w:asciiTheme="majorHAnsi" w:hAnsiTheme="majorHAnsi"/>
+              </w:rPr>
+              <w:t>ForeignKey</w:t>
+            </w:r>
+            <w:proofErr w:type="spellEnd"/>
+            <w:r>
+              <w:rPr>
+                <w:rFonts w:asciiTheme="majorHAnsi" w:hAnsiTheme="majorHAnsi"/>
+              </w:rPr>
+              <w:t xml:space="preserve"> to </w:t>
+            </w:r>
+            <w:proofErr w:type="spellStart"/>
+            <w:r>
+              <w:rPr>
+                <w:rFonts w:asciiTheme="majorHAnsi" w:hAnsiTheme="majorHAnsi"/>
+              </w:rPr>
+              <w:t>ClubType</w:t>
+            </w:r>
+            <w:proofErr w:type="spellEnd"/>
           </w:p>
         </w:tc>
         <w:tc>
@@ -2923,7 +3082,21 @@
               <w:rPr>
                 <w:rFonts w:asciiTheme="majorHAnsi" w:hAnsiTheme="majorHAnsi"/>
               </w:rPr>
-              <w:t>The type of club. E.g, Soccer, AFL, Swimming etc.</w:t>
+              <w:t xml:space="preserve">The type of club. </w:t>
+            </w:r>
+            <w:proofErr w:type="spellStart"/>
+            <w:r>
+              <w:rPr>
+                <w:rFonts w:asciiTheme="majorHAnsi" w:hAnsiTheme="majorHAnsi"/>
+              </w:rPr>
+              <w:t>E.g</w:t>
+            </w:r>
+            <w:proofErr w:type="spellEnd"/>
+            <w:r>
+              <w:rPr>
+                <w:rFonts w:asciiTheme="majorHAnsi" w:hAnsiTheme="majorHAnsi"/>
+              </w:rPr>
+              <w:t>, Soccer, AFL, Swimming etc.</w:t>
             </w:r>
           </w:p>
         </w:tc>
@@ -3256,25 +3429,39 @@
               <w:rPr>
                 <w:rFonts w:asciiTheme="majorHAnsi" w:hAnsiTheme="majorHAnsi"/>
               </w:rPr>
-              <w:t>No restrictions on the DB. *</w:t>
-            </w:r>
-          </w:p>
-        </w:tc>
-        <w:tc>
-          <w:tcPr>
-            <w:tcW w:w="1559" w:type="dxa"/>
-          </w:tcPr>
-          <w:p>
-            <w:pPr>
-              <w:rPr>
-                <w:rFonts w:asciiTheme="majorHAnsi" w:hAnsiTheme="majorHAnsi"/>
-              </w:rPr>
-            </w:pPr>
-            <w:r>
-              <w:rPr>
-                <w:rFonts w:asciiTheme="majorHAnsi" w:hAnsiTheme="majorHAnsi"/>
-              </w:rPr>
-              <w:t>ForeignKey to Member</w:t>
+              <w:t xml:space="preserve">No restrictions on the DB. </w:t>
+            </w:r>
+            <w:r>
+              <w:rPr>
+                <w:rFonts w:asciiTheme="majorHAnsi" w:hAnsiTheme="majorHAnsi"/>
+              </w:rPr>
+              <w:t>*</w:t>
+            </w:r>
+          </w:p>
+        </w:tc>
+        <w:tc>
+          <w:tcPr>
+            <w:tcW w:w="1559" w:type="dxa"/>
+          </w:tcPr>
+          <w:p>
+            <w:pPr>
+              <w:rPr>
+                <w:rFonts w:asciiTheme="majorHAnsi" w:hAnsiTheme="majorHAnsi"/>
+              </w:rPr>
+            </w:pPr>
+            <w:proofErr w:type="spellStart"/>
+            <w:r>
+              <w:rPr>
+                <w:rFonts w:asciiTheme="majorHAnsi" w:hAnsiTheme="majorHAnsi"/>
+              </w:rPr>
+              <w:t>ForeignKey</w:t>
+            </w:r>
+            <w:proofErr w:type="spellEnd"/>
+            <w:r>
+              <w:rPr>
+                <w:rFonts w:asciiTheme="majorHAnsi" w:hAnsiTheme="majorHAnsi"/>
+              </w:rPr>
+              <w:t xml:space="preserve"> to Member</w:t>
             </w:r>
           </w:p>
         </w:tc>
@@ -3356,11 +3543,19 @@
                 <w:rFonts w:asciiTheme="majorHAnsi" w:hAnsiTheme="majorHAnsi"/>
               </w:rPr>
             </w:pPr>
-            <w:r>
-              <w:rPr>
-                <w:rFonts w:asciiTheme="majorHAnsi" w:hAnsiTheme="majorHAnsi"/>
-              </w:rPr>
-              <w:t>ForeignKey to Member</w:t>
+            <w:proofErr w:type="spellStart"/>
+            <w:r>
+              <w:rPr>
+                <w:rFonts w:asciiTheme="majorHAnsi" w:hAnsiTheme="majorHAnsi"/>
+              </w:rPr>
+              <w:t>ForeignKey</w:t>
+            </w:r>
+            <w:proofErr w:type="spellEnd"/>
+            <w:r>
+              <w:rPr>
+                <w:rFonts w:asciiTheme="majorHAnsi" w:hAnsiTheme="majorHAnsi"/>
+              </w:rPr>
+              <w:t xml:space="preserve"> to Member</w:t>
             </w:r>
           </w:p>
         </w:tc>
@@ -3568,7 +3763,21 @@
               <w:rPr>
                 <w:rFonts w:asciiTheme="majorHAnsi" w:hAnsiTheme="majorHAnsi"/>
               </w:rPr>
-              <w:t>The Club’s facebook page.</w:t>
+              <w:t xml:space="preserve">The Club’s </w:t>
+            </w:r>
+            <w:proofErr w:type="spellStart"/>
+            <w:r>
+              <w:rPr>
+                <w:rFonts w:asciiTheme="majorHAnsi" w:hAnsiTheme="majorHAnsi"/>
+              </w:rPr>
+              <w:t>facebook</w:t>
+            </w:r>
+            <w:proofErr w:type="spellEnd"/>
+            <w:r>
+              <w:rPr>
+                <w:rFonts w:asciiTheme="majorHAnsi" w:hAnsiTheme="majorHAnsi"/>
+              </w:rPr>
+              <w:t xml:space="preserve"> page.</w:t>
             </w:r>
           </w:p>
         </w:tc>
@@ -3686,6 +3895,14 @@
           <w:i/>
         </w:rPr>
         <w:t>*</w:t>
+      </w:r>
+      <w:r>
+        <w:rPr>
+          <w:rFonts w:asciiTheme="majorHAnsi" w:hAnsiTheme="majorHAnsi"/>
+          <w:b/>
+          <w:i/>
+        </w:rPr>
+        <w:t>Note:</w:t>
       </w:r>
       <w:r>
         <w:rPr>
@@ -3885,6 +4102,7 @@
               </w:rPr>
               <w:t>Membership Application ID *</w:t>
             </w:r>
+            <w:proofErr w:type="spellStart"/>
             <w:r>
               <w:rPr>
                 <w:rFonts w:asciiTheme="majorHAnsi" w:hAnsiTheme="majorHAnsi"/>
@@ -3893,6 +4111,7 @@
               </w:rPr>
               <w:t>pk</w:t>
             </w:r>
+            <w:proofErr w:type="spellEnd"/>
             <w:r>
               <w:rPr>
                 <w:rFonts w:asciiTheme="majorHAnsi" w:hAnsiTheme="majorHAnsi"/>
@@ -4116,11 +4335,19 @@
                 <w:rFonts w:asciiTheme="majorHAnsi" w:hAnsiTheme="majorHAnsi"/>
               </w:rPr>
             </w:pPr>
-            <w:r>
-              <w:rPr>
-                <w:rFonts w:asciiTheme="majorHAnsi" w:hAnsiTheme="majorHAnsi"/>
-              </w:rPr>
-              <w:t>ForeignKey to Member</w:t>
+            <w:proofErr w:type="spellStart"/>
+            <w:r>
+              <w:rPr>
+                <w:rFonts w:asciiTheme="majorHAnsi" w:hAnsiTheme="majorHAnsi"/>
+              </w:rPr>
+              <w:t>ForeignKey</w:t>
+            </w:r>
+            <w:proofErr w:type="spellEnd"/>
+            <w:r>
+              <w:rPr>
+                <w:rFonts w:asciiTheme="majorHAnsi" w:hAnsiTheme="majorHAnsi"/>
+              </w:rPr>
+              <w:t xml:space="preserve"> to Member</w:t>
             </w:r>
           </w:p>
         </w:tc>
@@ -4202,11 +4429,19 @@
                 <w:rFonts w:asciiTheme="majorHAnsi" w:hAnsiTheme="majorHAnsi"/>
               </w:rPr>
             </w:pPr>
-            <w:r>
-              <w:rPr>
-                <w:rFonts w:asciiTheme="majorHAnsi" w:hAnsiTheme="majorHAnsi"/>
-              </w:rPr>
-              <w:t>ForeignKey to Club</w:t>
+            <w:proofErr w:type="spellStart"/>
+            <w:r>
+              <w:rPr>
+                <w:rFonts w:asciiTheme="majorHAnsi" w:hAnsiTheme="majorHAnsi"/>
+              </w:rPr>
+              <w:t>ForeignKey</w:t>
+            </w:r>
+            <w:proofErr w:type="spellEnd"/>
+            <w:r>
+              <w:rPr>
+                <w:rFonts w:asciiTheme="majorHAnsi" w:hAnsiTheme="majorHAnsi"/>
+              </w:rPr>
+              <w:t xml:space="preserve"> to Club</w:t>
             </w:r>
           </w:p>
         </w:tc>
@@ -4511,6 +4746,7 @@
               </w:rPr>
               <w:t>Membership ID *</w:t>
             </w:r>
+            <w:proofErr w:type="spellStart"/>
             <w:r>
               <w:rPr>
                 <w:rFonts w:asciiTheme="majorHAnsi" w:hAnsiTheme="majorHAnsi"/>
@@ -4519,6 +4755,7 @@
               </w:rPr>
               <w:t>pk</w:t>
             </w:r>
+            <w:proofErr w:type="spellEnd"/>
             <w:r>
               <w:rPr>
                 <w:rFonts w:asciiTheme="majorHAnsi" w:hAnsiTheme="majorHAnsi"/>
@@ -4650,11 +4887,19 @@
                 <w:rFonts w:asciiTheme="majorHAnsi" w:hAnsiTheme="majorHAnsi"/>
               </w:rPr>
             </w:pPr>
-            <w:r>
-              <w:rPr>
-                <w:rFonts w:asciiTheme="majorHAnsi" w:hAnsiTheme="majorHAnsi"/>
-              </w:rPr>
-              <w:t>ForeignKey to Club</w:t>
+            <w:proofErr w:type="spellStart"/>
+            <w:r>
+              <w:rPr>
+                <w:rFonts w:asciiTheme="majorHAnsi" w:hAnsiTheme="majorHAnsi"/>
+              </w:rPr>
+              <w:t>ForeignKey</w:t>
+            </w:r>
+            <w:proofErr w:type="spellEnd"/>
+            <w:r>
+              <w:rPr>
+                <w:rFonts w:asciiTheme="majorHAnsi" w:hAnsiTheme="majorHAnsi"/>
+              </w:rPr>
+              <w:t xml:space="preserve"> to Club</w:t>
             </w:r>
           </w:p>
         </w:tc>
@@ -4736,11 +4981,19 @@
                 <w:rFonts w:asciiTheme="majorHAnsi" w:hAnsiTheme="majorHAnsi"/>
               </w:rPr>
             </w:pPr>
-            <w:r>
-              <w:rPr>
-                <w:rFonts w:asciiTheme="majorHAnsi" w:hAnsiTheme="majorHAnsi"/>
-              </w:rPr>
-              <w:t>ForeignKey to Member</w:t>
+            <w:proofErr w:type="spellStart"/>
+            <w:r>
+              <w:rPr>
+                <w:rFonts w:asciiTheme="majorHAnsi" w:hAnsiTheme="majorHAnsi"/>
+              </w:rPr>
+              <w:t>ForeignKey</w:t>
+            </w:r>
+            <w:proofErr w:type="spellEnd"/>
+            <w:r>
+              <w:rPr>
+                <w:rFonts w:asciiTheme="majorHAnsi" w:hAnsiTheme="majorHAnsi"/>
+              </w:rPr>
+              <w:t xml:space="preserve"> to Member</w:t>
             </w:r>
           </w:p>
         </w:tc>
@@ -4952,6 +5205,8 @@
       <w:pPr>
         <w:ind w:hanging="851"/>
       </w:pPr>
+      <w:bookmarkStart w:id="0" w:name="_GoBack"/>
+      <w:bookmarkEnd w:id="0"/>
     </w:p>
     <w:p>
       <w:pPr>
@@ -5142,6 +5397,7 @@
               </w:rPr>
               <w:t>Club Tag ID *</w:t>
             </w:r>
+            <w:proofErr w:type="spellStart"/>
             <w:r>
               <w:rPr>
                 <w:rFonts w:asciiTheme="majorHAnsi" w:hAnsiTheme="majorHAnsi"/>
@@ -5150,6 +5406,7 @@
               </w:rPr>
               <w:t>pk</w:t>
             </w:r>
+            <w:proofErr w:type="spellEnd"/>
             <w:r>
               <w:rPr>
                 <w:rFonts w:asciiTheme="majorHAnsi" w:hAnsiTheme="majorHAnsi"/>
@@ -5498,6 +5755,7 @@
               </w:rPr>
               <w:t>Club Type ID *</w:t>
             </w:r>
+            <w:proofErr w:type="spellStart"/>
             <w:r>
               <w:rPr>
                 <w:rFonts w:asciiTheme="majorHAnsi" w:hAnsiTheme="majorHAnsi"/>
@@ -5506,6 +5764,7 @@
               </w:rPr>
               <w:t>pk</w:t>
             </w:r>
+            <w:proofErr w:type="spellEnd"/>
             <w:r>
               <w:rPr>
                 <w:rFonts w:asciiTheme="majorHAnsi" w:hAnsiTheme="majorHAnsi"/>
@@ -5864,6 +6123,7 @@
       <w:r>
         <w:t>Note: all ID *</w:t>
       </w:r>
+      <w:proofErr w:type="spellStart"/>
       <w:r>
         <w:rPr>
           <w:b/>
@@ -5871,11 +6131,20 @@
         </w:rPr>
         <w:t>pk</w:t>
       </w:r>
+      <w:proofErr w:type="spellEnd"/>
       <w:r>
         <w:t xml:space="preserve">*’s </w:t>
       </w:r>
       <w:r>
-        <w:t xml:space="preserve">are automatically generated by Django, so </w:t>
+        <w:t xml:space="preserve">are automatically generated by </w:t>
+      </w:r>
+      <w:proofErr w:type="spellStart"/>
+      <w:r>
+        <w:t>Django</w:t>
+      </w:r>
+      <w:proofErr w:type="spellEnd"/>
+      <w:r>
+        <w:t xml:space="preserve">, so </w:t>
       </w:r>
       <w:r>
         <w:t xml:space="preserve">they </w:t>
@@ -5886,7 +6155,7 @@
     </w:p>
     <w:sectPr>
       <w:pgSz w:w="11900" w:h="16840"/>
-      <w:pgMar w:top="851" w:right="1800" w:bottom="567" w:left="1800" w:header="708" w:footer="708" w:gutter="0"/>
+      <w:pgMar w:top="851" w:right="1800" w:bottom="709" w:left="1800" w:header="708" w:footer="708" w:gutter="0"/>
       <w:cols w:space="708"/>
     </w:sectPr>
   </w:body>

</xml_diff>